<commit_message>
Update Análisis de Resultados avanzado AlejandroQ.docx
</commit_message>
<xml_diff>
--- a/__documentation/Análisis de Resultados avanzado AlejandroQ.docx
+++ b/__documentation/Análisis de Resultados avanzado AlejandroQ.docx
@@ -931,7 +931,34 @@
           <w:sz w:val="24"/>
           <w:szCs w:val="24"/>
         </w:rPr>
-        <w:t>Viernes, 24/05/2019</w:t>
+        <w:t>Sábado</w:t>
+      </w:r>
+      <w:r>
+        <w:rPr>
+          <w:rFonts w:ascii="Arial" w:hAnsi="Arial" w:cs="Arial"/>
+          <w:b/>
+          <w:sz w:val="24"/>
+          <w:szCs w:val="24"/>
+        </w:rPr>
+        <w:t>, 2</w:t>
+      </w:r>
+      <w:r>
+        <w:rPr>
+          <w:rFonts w:ascii="Arial" w:hAnsi="Arial" w:cs="Arial"/>
+          <w:b/>
+          <w:sz w:val="24"/>
+          <w:szCs w:val="24"/>
+        </w:rPr>
+        <w:t>5</w:t>
+      </w:r>
+      <w:r>
+        <w:rPr>
+          <w:rFonts w:ascii="Arial" w:hAnsi="Arial" w:cs="Arial"/>
+          <w:b/>
+          <w:sz w:val="24"/>
+          <w:szCs w:val="24"/>
+        </w:rPr>
+        <w:t>/05/2019</w:t>
       </w:r>
     </w:p>
     <w:p>
@@ -1001,6 +1028,2030 @@
           <w:szCs w:val="24"/>
         </w:rPr>
         <w:t>necesitar sus fuentes de investigación o un poco de orientación con la lógica operacional del Test Drive.</w:t>
+      </w:r>
+    </w:p>
+    <w:p>
+      <w:pPr>
+        <w:spacing w:line="360" w:lineRule="auto"/>
+        <w:jc w:val="both"/>
+        <w:rPr>
+          <w:rFonts w:ascii="Arial" w:hAnsi="Arial" w:cs="Arial"/>
+          <w:sz w:val="24"/>
+          <w:szCs w:val="24"/>
+        </w:rPr>
+      </w:pPr>
+      <w:r>
+        <w:rPr>
+          <w:rFonts w:ascii="Arial" w:hAnsi="Arial" w:cs="Arial"/>
+          <w:b/>
+          <w:sz w:val="24"/>
+          <w:szCs w:val="24"/>
+        </w:rPr>
+        <w:t>Técnica:</w:t>
+      </w:r>
+      <w:r>
+        <w:rPr>
+          <w:rFonts w:ascii="Arial" w:hAnsi="Arial" w:cs="Arial"/>
+          <w:sz w:val="24"/>
+          <w:szCs w:val="24"/>
+        </w:rPr>
+        <w:t xml:space="preserve"> Avancé </w:t>
+      </w:r>
+      <w:r>
+        <w:rPr>
+          <w:rFonts w:ascii="Arial" w:hAnsi="Arial" w:cs="Arial"/>
+          <w:sz w:val="24"/>
+          <w:szCs w:val="24"/>
+        </w:rPr>
+        <w:t xml:space="preserve">la parte de la interfaz que corresponde </w:t>
+      </w:r>
+      <w:r>
+        <w:rPr>
+          <w:rFonts w:ascii="Arial" w:hAnsi="Arial" w:cs="Arial"/>
+          <w:sz w:val="24"/>
+          <w:szCs w:val="24"/>
+        </w:rPr>
+        <w:t>a la ventana Test</w:t>
+      </w:r>
+      <w:r>
+        <w:rPr>
+          <w:rFonts w:ascii="Arial" w:hAnsi="Arial" w:cs="Arial"/>
+          <w:sz w:val="24"/>
+          <w:szCs w:val="24"/>
+        </w:rPr>
+        <w:t xml:space="preserve"> Drive, pero para lograrlo</w:t>
+      </w:r>
+      <w:r>
+        <w:rPr>
+          <w:rFonts w:ascii="Arial" w:hAnsi="Arial" w:cs="Arial"/>
+          <w:sz w:val="24"/>
+          <w:szCs w:val="24"/>
+        </w:rPr>
+        <w:t>, necesitaba tener</w:t>
+      </w:r>
+      <w:r>
+        <w:rPr>
+          <w:rFonts w:ascii="Arial" w:hAnsi="Arial" w:cs="Arial"/>
+          <w:sz w:val="24"/>
+          <w:szCs w:val="24"/>
+        </w:rPr>
+        <w:t xml:space="preserve"> los archivos Python dados por Santi en el segundo proyecto, el </w:t>
+      </w:r>
+      <w:proofErr w:type="spellStart"/>
+      <w:r>
+        <w:rPr>
+          <w:rFonts w:ascii="Arial" w:hAnsi="Arial" w:cs="Arial"/>
+          <w:sz w:val="24"/>
+          <w:szCs w:val="24"/>
+        </w:rPr>
+        <w:t>TelemetryLog</w:t>
+      </w:r>
+      <w:proofErr w:type="spellEnd"/>
+      <w:r>
+        <w:rPr>
+          <w:rFonts w:ascii="Arial" w:hAnsi="Arial" w:cs="Arial"/>
+          <w:sz w:val="24"/>
+          <w:szCs w:val="24"/>
+        </w:rPr>
+        <w:t xml:space="preserve"> y el </w:t>
+      </w:r>
+      <w:proofErr w:type="spellStart"/>
+      <w:r>
+        <w:rPr>
+          <w:rFonts w:ascii="Arial" w:hAnsi="Arial" w:cs="Arial"/>
+          <w:sz w:val="24"/>
+          <w:szCs w:val="24"/>
+        </w:rPr>
+        <w:t>WiFiClient</w:t>
+      </w:r>
+      <w:proofErr w:type="spellEnd"/>
+      <w:r>
+        <w:rPr>
+          <w:rFonts w:ascii="Arial" w:hAnsi="Arial" w:cs="Arial"/>
+          <w:sz w:val="24"/>
+          <w:szCs w:val="24"/>
+        </w:rPr>
+        <w:t xml:space="preserve">, ya que estos son cruciales para comunicar la parte programada con el hardware en el proyecto. </w:t>
+      </w:r>
+      <w:r>
+        <w:rPr>
+          <w:rFonts w:ascii="Arial" w:hAnsi="Arial" w:cs="Arial"/>
+          <w:sz w:val="24"/>
+          <w:szCs w:val="24"/>
+        </w:rPr>
+        <w:t>Al copiar estos archivos y ponerlos dentro del mismo dominio de</w:t>
+      </w:r>
+      <w:r>
+        <w:rPr>
+          <w:rFonts w:ascii="Arial" w:hAnsi="Arial" w:cs="Arial"/>
+          <w:sz w:val="24"/>
+          <w:szCs w:val="24"/>
+        </w:rPr>
+        <w:t>l código para la interfaz, fui capaz de importar algunos métodos de estos, como la función</w:t>
+      </w:r>
+      <w:r>
+        <w:rPr>
+          <w:rFonts w:ascii="Arial" w:hAnsi="Arial" w:cs="Arial"/>
+          <w:sz w:val="24"/>
+          <w:szCs w:val="24"/>
+        </w:rPr>
+        <w:t xml:space="preserve"> </w:t>
+      </w:r>
+    </w:p>
+    <w:p>
+      <w:pPr>
+        <w:spacing w:line="360" w:lineRule="auto"/>
+        <w:jc w:val="both"/>
+        <w:rPr>
+          <w:rFonts w:ascii="Arial" w:hAnsi="Arial" w:cs="Arial"/>
+          <w:sz w:val="24"/>
+          <w:szCs w:val="24"/>
+        </w:rPr>
+      </w:pPr>
+      <w:r>
+        <w:rPr>
+          <w:rFonts w:ascii="Arial" w:hAnsi="Arial" w:cs="Arial"/>
+          <w:sz w:val="24"/>
+          <w:szCs w:val="24"/>
+        </w:rPr>
+        <w:t xml:space="preserve">Investigué sobre cómo utilizar la misma función </w:t>
+      </w:r>
+      <w:r>
+        <w:rPr>
+          <w:rFonts w:ascii="Arial" w:hAnsi="Arial" w:cs="Arial"/>
+          <w:sz w:val="24"/>
+          <w:szCs w:val="24"/>
+        </w:rPr>
+        <w:t xml:space="preserve">para devolverse de una ventana a la principal, utilizando esta ventana como argumentos, ya que para simplificar el código había intentado </w:t>
+      </w:r>
+      <w:r>
+        <w:rPr>
+          <w:rFonts w:ascii="Arial" w:hAnsi="Arial" w:cs="Arial"/>
+          <w:sz w:val="24"/>
+          <w:szCs w:val="24"/>
+        </w:rPr>
+        <w:t xml:space="preserve">simplemente enviar el comando de la ventana como un argumento; pero al intentarlo noté que había un error de código. Luego de investigar, aprendí que esto se puede realizar por medio de expresión lambda, </w:t>
+      </w:r>
+      <w:r>
+        <w:rPr>
+          <w:rFonts w:ascii="Arial" w:hAnsi="Arial" w:cs="Arial"/>
+          <w:sz w:val="24"/>
+          <w:szCs w:val="24"/>
+        </w:rPr>
+        <w:t>al consultar en YouTube sobre cómo cambia la funcionalidad de un comando o de un proceso (en comparación con situaciones que no requieran utilizar esta expresión)</w:t>
+      </w:r>
+      <w:r>
+        <w:rPr>
+          <w:rFonts w:ascii="Arial" w:hAnsi="Arial" w:cs="Arial"/>
+          <w:sz w:val="24"/>
+          <w:szCs w:val="24"/>
+        </w:rPr>
+        <w:t>.</w:t>
+      </w:r>
+    </w:p>
+    <w:p>
+      <w:pPr>
+        <w:spacing w:line="360" w:lineRule="auto"/>
+        <w:jc w:val="both"/>
+        <w:rPr>
+          <w:rFonts w:ascii="Arial" w:hAnsi="Arial" w:cs="Arial"/>
+          <w:sz w:val="24"/>
+          <w:szCs w:val="24"/>
+        </w:rPr>
+      </w:pPr>
+      <w:r>
+        <w:rPr>
+          <w:rFonts w:ascii="Arial" w:hAnsi="Arial" w:cs="Arial"/>
+          <w:sz w:val="24"/>
+          <w:szCs w:val="24"/>
+        </w:rPr>
+        <w:lastRenderedPageBreak/>
+        <w:t xml:space="preserve">Luego de realizar este cambio en la utilización de un botón de retorno, me dediqué </w:t>
+      </w:r>
+      <w:r>
+        <w:rPr>
+          <w:rFonts w:ascii="Arial" w:hAnsi="Arial" w:cs="Arial"/>
+          <w:sz w:val="24"/>
+          <w:szCs w:val="24"/>
+        </w:rPr>
+        <w:t xml:space="preserve">a buscar imágenes para llevar a cabo el desarrollo de la ventana Test Drive justo como quería realizarla. Para esto, era necesario utilizar imágenes en formato png o Portable Network </w:t>
+      </w:r>
+      <w:proofErr w:type="spellStart"/>
+      <w:r>
+        <w:rPr>
+          <w:rFonts w:ascii="Arial" w:hAnsi="Arial" w:cs="Arial"/>
+          <w:sz w:val="24"/>
+          <w:szCs w:val="24"/>
+        </w:rPr>
+        <w:t>Graphics</w:t>
+      </w:r>
+      <w:proofErr w:type="spellEnd"/>
+      <w:r>
+        <w:rPr>
+          <w:rFonts w:ascii="Arial" w:hAnsi="Arial" w:cs="Arial"/>
+          <w:sz w:val="24"/>
+          <w:szCs w:val="24"/>
+        </w:rPr>
+        <w:t xml:space="preserve">, </w:t>
+      </w:r>
+      <w:r>
+        <w:rPr>
+          <w:rFonts w:ascii="Arial" w:hAnsi="Arial" w:cs="Arial"/>
+          <w:sz w:val="24"/>
+          <w:szCs w:val="24"/>
+        </w:rPr>
+        <w:t>dado que,</w:t>
+      </w:r>
+      <w:r>
+        <w:rPr>
+          <w:rFonts w:ascii="Arial" w:hAnsi="Arial" w:cs="Arial"/>
+          <w:sz w:val="24"/>
+          <w:szCs w:val="24"/>
+        </w:rPr>
+        <w:t xml:space="preserve"> si se quiere utilizar una imagen con fondo transparente, deben crearse justo encima del </w:t>
+      </w:r>
+      <w:proofErr w:type="spellStart"/>
+      <w:r>
+        <w:rPr>
+          <w:rFonts w:ascii="Arial" w:hAnsi="Arial" w:cs="Arial"/>
+          <w:sz w:val="24"/>
+          <w:szCs w:val="24"/>
+        </w:rPr>
+        <w:t>canvas</w:t>
+      </w:r>
+      <w:proofErr w:type="spellEnd"/>
+      <w:r>
+        <w:rPr>
+          <w:rFonts w:ascii="Arial" w:hAnsi="Arial" w:cs="Arial"/>
+          <w:sz w:val="24"/>
+          <w:szCs w:val="24"/>
+        </w:rPr>
+        <w:t xml:space="preserve"> (o sea, sin utilizar un </w:t>
+      </w:r>
+      <w:proofErr w:type="spellStart"/>
+      <w:r>
+        <w:rPr>
+          <w:rFonts w:ascii="Arial" w:hAnsi="Arial" w:cs="Arial"/>
+          <w:sz w:val="24"/>
+          <w:szCs w:val="24"/>
+        </w:rPr>
+        <w:t>label</w:t>
+      </w:r>
+      <w:proofErr w:type="spellEnd"/>
+      <w:r>
+        <w:rPr>
+          <w:rFonts w:ascii="Arial" w:hAnsi="Arial" w:cs="Arial"/>
+          <w:sz w:val="24"/>
+          <w:szCs w:val="24"/>
+        </w:rPr>
+        <w:t xml:space="preserve"> para colocar la imagen sobre este) y también que la imagen por sí misma no posea un color de fondo. </w:t>
+      </w:r>
+    </w:p>
+    <w:p>
+      <w:pPr>
+        <w:spacing w:line="360" w:lineRule="auto"/>
+        <w:jc w:val="both"/>
+        <w:rPr>
+          <w:rFonts w:ascii="Arial" w:hAnsi="Arial" w:cs="Arial"/>
+          <w:b/>
+          <w:sz w:val="24"/>
+          <w:szCs w:val="24"/>
+        </w:rPr>
+      </w:pPr>
+      <w:r>
+        <w:rPr>
+          <w:rFonts w:ascii="Arial" w:hAnsi="Arial" w:cs="Arial"/>
+          <w:b/>
+          <w:sz w:val="24"/>
+          <w:szCs w:val="24"/>
+        </w:rPr>
+        <w:t>Domingo, 26/05/2019</w:t>
+      </w:r>
+    </w:p>
+    <w:p>
+      <w:pPr>
+        <w:spacing w:line="360" w:lineRule="auto"/>
+        <w:jc w:val="both"/>
+        <w:rPr>
+          <w:rFonts w:ascii="Arial" w:hAnsi="Arial" w:cs="Arial"/>
+          <w:sz w:val="24"/>
+          <w:szCs w:val="24"/>
+        </w:rPr>
+      </w:pPr>
+      <w:r>
+        <w:rPr>
+          <w:rFonts w:ascii="Arial" w:hAnsi="Arial" w:cs="Arial"/>
+          <w:b/>
+          <w:sz w:val="24"/>
+          <w:szCs w:val="24"/>
+        </w:rPr>
+        <w:t>Administrativa:</w:t>
+      </w:r>
+      <w:r>
+        <w:rPr>
+          <w:rFonts w:ascii="Arial" w:hAnsi="Arial" w:cs="Arial"/>
+          <w:b/>
+          <w:sz w:val="24"/>
+          <w:szCs w:val="24"/>
+        </w:rPr>
+        <w:t xml:space="preserve"> </w:t>
+      </w:r>
+      <w:r>
+        <w:rPr>
+          <w:rFonts w:ascii="Arial" w:hAnsi="Arial" w:cs="Arial"/>
+          <w:sz w:val="24"/>
+          <w:szCs w:val="24"/>
+        </w:rPr>
+        <w:t xml:space="preserve">Aún me encuentro en el domicilio del compañero David, </w:t>
+      </w:r>
+      <w:r>
+        <w:rPr>
+          <w:rFonts w:ascii="Arial" w:hAnsi="Arial" w:cs="Arial"/>
+          <w:sz w:val="24"/>
+          <w:szCs w:val="24"/>
+        </w:rPr>
+        <w:t>cada uno está enfocado en sus propias tareas y sólo nos consultamos en caso de necesitar despejar alguna duda sobre el proyecto.</w:t>
+      </w:r>
+    </w:p>
+    <w:p>
+      <w:pPr>
+        <w:spacing w:line="360" w:lineRule="auto"/>
+        <w:jc w:val="both"/>
+        <w:rPr>
+          <w:rFonts w:ascii="Arial" w:hAnsi="Arial" w:cs="Arial"/>
+          <w:sz w:val="24"/>
+          <w:szCs w:val="24"/>
+        </w:rPr>
+      </w:pPr>
+      <w:r>
+        <w:rPr>
+          <w:rFonts w:ascii="Arial" w:hAnsi="Arial" w:cs="Arial"/>
+          <w:b/>
+          <w:sz w:val="24"/>
+          <w:szCs w:val="24"/>
+        </w:rPr>
+        <w:t>Técnica:</w:t>
+      </w:r>
+      <w:r>
+        <w:rPr>
+          <w:rFonts w:ascii="Arial" w:hAnsi="Arial" w:cs="Arial"/>
+          <w:sz w:val="24"/>
+          <w:szCs w:val="24"/>
+        </w:rPr>
+        <w:t xml:space="preserve"> </w:t>
+      </w:r>
+      <w:r>
+        <w:rPr>
+          <w:rFonts w:ascii="Arial" w:hAnsi="Arial" w:cs="Arial"/>
+          <w:sz w:val="24"/>
+          <w:szCs w:val="24"/>
+        </w:rPr>
+        <w:t xml:space="preserve">Aún me encuentro trabajando en </w:t>
+      </w:r>
+      <w:r>
+        <w:rPr>
+          <w:rFonts w:ascii="Arial" w:hAnsi="Arial" w:cs="Arial"/>
+          <w:sz w:val="24"/>
+          <w:szCs w:val="24"/>
+        </w:rPr>
+        <w:t xml:space="preserve">dos enfoques principales de la ventana Test Drive: programar los aspectos funcionales para los eventos en el teclado, </w:t>
+      </w:r>
+      <w:r>
+        <w:rPr>
+          <w:rFonts w:ascii="Arial" w:hAnsi="Arial" w:cs="Arial"/>
+          <w:sz w:val="24"/>
+          <w:szCs w:val="24"/>
+        </w:rPr>
+        <w:t>y también ir adaptando la interfaz gráfica a lo que se desea obtener al final de esta etapa. Respecto a este último punto, estuve buscando imágenes que coincidan más con lo que buscamos para el trabajo</w:t>
+      </w:r>
+      <w:r>
+        <w:rPr>
+          <w:rFonts w:ascii="Arial" w:hAnsi="Arial" w:cs="Arial"/>
+          <w:sz w:val="24"/>
+          <w:szCs w:val="24"/>
+        </w:rPr>
+        <w:t xml:space="preserve">; es por esto </w:t>
+      </w:r>
+      <w:r>
+        <w:rPr>
+          <w:rFonts w:ascii="Arial" w:hAnsi="Arial" w:cs="Arial"/>
+          <w:sz w:val="24"/>
+          <w:szCs w:val="24"/>
+        </w:rPr>
+        <w:t>por lo que</w:t>
+      </w:r>
+      <w:r>
+        <w:rPr>
+          <w:rFonts w:ascii="Arial" w:hAnsi="Arial" w:cs="Arial"/>
+          <w:sz w:val="24"/>
+          <w:szCs w:val="24"/>
+        </w:rPr>
+        <w:t xml:space="preserve"> algunas imágenes hoy fueron eliminadas y otras fueron añadidas a la carpeta en el repositorio. </w:t>
+      </w:r>
+    </w:p>
+    <w:p>
+      <w:pPr>
+        <w:spacing w:line="360" w:lineRule="auto"/>
+        <w:jc w:val="both"/>
+        <w:rPr>
+          <w:rFonts w:ascii="Arial" w:hAnsi="Arial" w:cs="Arial"/>
+          <w:sz w:val="24"/>
+          <w:szCs w:val="24"/>
+        </w:rPr>
+      </w:pPr>
+      <w:r>
+        <w:rPr>
+          <w:rFonts w:ascii="Arial" w:hAnsi="Arial" w:cs="Arial"/>
+          <w:sz w:val="24"/>
+          <w:szCs w:val="24"/>
+        </w:rPr>
+        <w:t xml:space="preserve">También, estuve trabajando en la parte lógica específicamente para los comandos de dirección en el vehículo. Para esto, modifiqué la función </w:t>
+      </w:r>
+      <w:proofErr w:type="spellStart"/>
+      <w:proofErr w:type="gramStart"/>
+      <w:r>
+        <w:rPr>
+          <w:rFonts w:ascii="Arial" w:hAnsi="Arial" w:cs="Arial"/>
+          <w:i/>
+          <w:sz w:val="24"/>
+          <w:szCs w:val="24"/>
+        </w:rPr>
+        <w:t>send</w:t>
+      </w:r>
+      <w:proofErr w:type="spellEnd"/>
+      <w:r>
+        <w:rPr>
+          <w:rFonts w:ascii="Arial" w:hAnsi="Arial" w:cs="Arial"/>
+          <w:sz w:val="24"/>
+          <w:szCs w:val="24"/>
+        </w:rPr>
+        <w:t>(</w:t>
+      </w:r>
+      <w:proofErr w:type="gramEnd"/>
+      <w:r>
+        <w:rPr>
+          <w:rFonts w:ascii="Arial" w:hAnsi="Arial" w:cs="Arial"/>
+          <w:sz w:val="24"/>
+          <w:szCs w:val="24"/>
+        </w:rPr>
+        <w:t xml:space="preserve">) de </w:t>
+      </w:r>
+      <w:proofErr w:type="spellStart"/>
+      <w:r>
+        <w:rPr>
+          <w:rFonts w:ascii="Arial" w:hAnsi="Arial" w:cs="Arial"/>
+          <w:sz w:val="24"/>
+          <w:szCs w:val="24"/>
+        </w:rPr>
+        <w:t>Tele</w:t>
+      </w:r>
+      <w:r>
+        <w:rPr>
+          <w:rFonts w:ascii="Arial" w:hAnsi="Arial" w:cs="Arial"/>
+          <w:sz w:val="24"/>
+          <w:szCs w:val="24"/>
+        </w:rPr>
+        <w:t>metryLog</w:t>
+      </w:r>
+      <w:proofErr w:type="spellEnd"/>
+      <w:r>
+        <w:rPr>
+          <w:rFonts w:ascii="Arial" w:hAnsi="Arial" w:cs="Arial"/>
+          <w:sz w:val="24"/>
+          <w:szCs w:val="24"/>
+        </w:rPr>
+        <w:t>, y esta versión modificada la incluí en el código de nuestro trabajo. Esto porque</w:t>
+      </w:r>
+      <w:r>
+        <w:rPr>
+          <w:rFonts w:ascii="Arial" w:hAnsi="Arial" w:cs="Arial"/>
+          <w:sz w:val="24"/>
+          <w:szCs w:val="24"/>
+        </w:rPr>
+        <w:t xml:space="preserve"> es más conveniente utilizar simplemente esta función para hacer llegar un comando al </w:t>
+      </w:r>
+      <w:proofErr w:type="spellStart"/>
+      <w:r>
+        <w:rPr>
+          <w:rFonts w:ascii="Arial" w:hAnsi="Arial" w:cs="Arial"/>
+          <w:sz w:val="24"/>
+          <w:szCs w:val="24"/>
+        </w:rPr>
+        <w:t>NodeMCU</w:t>
+      </w:r>
+      <w:proofErr w:type="spellEnd"/>
+      <w:r>
+        <w:rPr>
+          <w:rFonts w:ascii="Arial" w:hAnsi="Arial" w:cs="Arial"/>
+          <w:sz w:val="24"/>
+          <w:szCs w:val="24"/>
+        </w:rPr>
+        <w:t xml:space="preserve">, que llamar a la función del archivo cada vez que fuera necesario. </w:t>
+      </w:r>
+    </w:p>
+    <w:p>
+      <w:pPr>
+        <w:spacing w:line="360" w:lineRule="auto"/>
+        <w:jc w:val="both"/>
+        <w:rPr>
+          <w:rFonts w:ascii="Arial" w:hAnsi="Arial" w:cs="Arial"/>
+          <w:sz w:val="24"/>
+          <w:szCs w:val="24"/>
+        </w:rPr>
+      </w:pPr>
+      <w:r>
+        <w:rPr>
+          <w:rFonts w:ascii="Arial" w:hAnsi="Arial" w:cs="Arial"/>
+          <w:sz w:val="24"/>
+          <w:szCs w:val="24"/>
+        </w:rPr>
+        <w:t xml:space="preserve">Para el manejo de eventos en este </w:t>
+      </w:r>
+      <w:r>
+        <w:rPr>
+          <w:rFonts w:ascii="Arial" w:hAnsi="Arial" w:cs="Arial"/>
+          <w:sz w:val="24"/>
+          <w:szCs w:val="24"/>
+        </w:rPr>
+        <w:t xml:space="preserve">proceso, se está utilizando un </w:t>
+      </w:r>
+      <w:proofErr w:type="spellStart"/>
+      <w:r>
+        <w:rPr>
+          <w:rFonts w:ascii="Arial" w:hAnsi="Arial" w:cs="Arial"/>
+          <w:i/>
+          <w:sz w:val="24"/>
+          <w:szCs w:val="24"/>
+        </w:rPr>
+        <w:t>keybinding</w:t>
+      </w:r>
+      <w:proofErr w:type="spellEnd"/>
+      <w:r>
+        <w:rPr>
+          <w:rFonts w:ascii="Arial" w:hAnsi="Arial" w:cs="Arial"/>
+          <w:sz w:val="24"/>
+          <w:szCs w:val="24"/>
+        </w:rPr>
+        <w:t xml:space="preserve"> en la ventana Test Drive,</w:t>
+      </w:r>
+      <w:r>
+        <w:rPr>
+          <w:rFonts w:ascii="Arial" w:hAnsi="Arial" w:cs="Arial"/>
+          <w:sz w:val="24"/>
+          <w:szCs w:val="24"/>
+        </w:rPr>
+        <w:t xml:space="preserve"> estos </w:t>
+      </w:r>
+      <w:proofErr w:type="spellStart"/>
+      <w:r>
+        <w:rPr>
+          <w:rFonts w:ascii="Arial" w:hAnsi="Arial" w:cs="Arial"/>
+          <w:sz w:val="24"/>
+          <w:szCs w:val="24"/>
+        </w:rPr>
+        <w:t>binds</w:t>
+      </w:r>
+      <w:proofErr w:type="spellEnd"/>
+      <w:r>
+        <w:rPr>
+          <w:rFonts w:ascii="Arial" w:hAnsi="Arial" w:cs="Arial"/>
+          <w:sz w:val="24"/>
+          <w:szCs w:val="24"/>
+        </w:rPr>
+        <w:t xml:space="preserve"> se asignan a funciones que se activan cuando existe un evento en el teclado; para esta tarea en específico se está trabajando con </w:t>
+      </w:r>
+      <w:proofErr w:type="spellStart"/>
+      <w:r>
+        <w:rPr>
+          <w:rFonts w:ascii="Arial" w:hAnsi="Arial" w:cs="Arial"/>
+          <w:sz w:val="24"/>
+          <w:szCs w:val="24"/>
+        </w:rPr>
+        <w:t>KeyPress</w:t>
+      </w:r>
+      <w:proofErr w:type="spellEnd"/>
+      <w:r>
+        <w:rPr>
+          <w:rFonts w:ascii="Arial" w:hAnsi="Arial" w:cs="Arial"/>
+          <w:sz w:val="24"/>
+          <w:szCs w:val="24"/>
+        </w:rPr>
+        <w:t xml:space="preserve"> y </w:t>
+      </w:r>
+      <w:proofErr w:type="spellStart"/>
+      <w:r>
+        <w:rPr>
+          <w:rFonts w:ascii="Arial" w:hAnsi="Arial" w:cs="Arial"/>
+          <w:sz w:val="24"/>
+          <w:szCs w:val="24"/>
+        </w:rPr>
+        <w:t>KeyRelease</w:t>
+      </w:r>
+      <w:proofErr w:type="spellEnd"/>
+      <w:r>
+        <w:rPr>
+          <w:rFonts w:ascii="Arial" w:hAnsi="Arial" w:cs="Arial"/>
+          <w:sz w:val="24"/>
+          <w:szCs w:val="24"/>
+        </w:rPr>
+        <w:t xml:space="preserve">, por lo que las funciones sólo se activan con eventos de presión de una tecla, y la liberación de esta misma. </w:t>
+      </w:r>
+    </w:p>
+    <w:p>
+      <w:pPr>
+        <w:spacing w:line="360" w:lineRule="auto"/>
+        <w:jc w:val="both"/>
+        <w:rPr>
+          <w:rFonts w:ascii="Arial" w:hAnsi="Arial" w:cs="Arial"/>
+          <w:sz w:val="24"/>
+          <w:szCs w:val="24"/>
+        </w:rPr>
+      </w:pPr>
+      <w:r>
+        <w:rPr>
+          <w:rFonts w:ascii="Arial" w:hAnsi="Arial" w:cs="Arial"/>
+          <w:sz w:val="24"/>
+          <w:szCs w:val="24"/>
+        </w:rPr>
+        <w:t xml:space="preserve">Para controlar los eventos con más facilidad, se añadieron variables globales para manejar estos eventos; hasta ahora con los que se ha trabajado es con los eventos </w:t>
+      </w:r>
+      <w:r>
+        <w:rPr>
+          <w:rFonts w:ascii="Arial" w:hAnsi="Arial" w:cs="Arial"/>
+          <w:sz w:val="24"/>
+          <w:szCs w:val="24"/>
+        </w:rPr>
+        <w:lastRenderedPageBreak/>
+        <w:t>de movimiento</w:t>
+      </w:r>
+      <w:r>
+        <w:rPr>
+          <w:rFonts w:ascii="Arial" w:hAnsi="Arial" w:cs="Arial"/>
+          <w:sz w:val="24"/>
+          <w:szCs w:val="24"/>
+        </w:rPr>
+        <w:t xml:space="preserve">. Para estos eventos, no basta con llevar un control de las teclas, ya que puede haber varias generando eventos al mismo tiempo; por lo cual recurrí a la implementación de hilos </w:t>
+      </w:r>
+      <w:r>
+        <w:rPr>
+          <w:rFonts w:ascii="Arial" w:hAnsi="Arial" w:cs="Arial"/>
+          <w:sz w:val="24"/>
+          <w:szCs w:val="24"/>
+        </w:rPr>
+        <w:t xml:space="preserve">y así </w:t>
+      </w:r>
+      <w:r>
+        <w:rPr>
+          <w:rFonts w:ascii="Arial" w:hAnsi="Arial" w:cs="Arial"/>
+          <w:sz w:val="24"/>
+          <w:szCs w:val="24"/>
+        </w:rPr>
+        <w:t>ser capaz de ejecutar subprocesos paralelamente sin depender de la ejecución secuencial del código.</w:t>
+      </w:r>
+      <w:r>
+        <w:rPr>
+          <w:rFonts w:ascii="Arial" w:hAnsi="Arial" w:cs="Arial"/>
+          <w:sz w:val="24"/>
+          <w:szCs w:val="24"/>
+        </w:rPr>
+        <w:t xml:space="preserve"> Para ayudarme con estos eventos, consulté de nuevo la página effbot.org esta vez en el directorio de </w:t>
+      </w:r>
+      <w:r>
+        <w:rPr>
+          <w:rFonts w:ascii="Arial" w:hAnsi="Arial" w:cs="Arial"/>
+          <w:sz w:val="24"/>
+          <w:szCs w:val="24"/>
+        </w:rPr>
+        <w:t>“</w:t>
+      </w:r>
+      <w:proofErr w:type="spellStart"/>
+      <w:r>
+        <w:rPr>
+          <w:rFonts w:ascii="Arial" w:hAnsi="Arial" w:cs="Arial"/>
+          <w:sz w:val="24"/>
+          <w:szCs w:val="24"/>
+        </w:rPr>
+        <w:t>Events</w:t>
+      </w:r>
+      <w:proofErr w:type="spellEnd"/>
+      <w:r>
+        <w:rPr>
+          <w:rFonts w:ascii="Arial" w:hAnsi="Arial" w:cs="Arial"/>
+          <w:sz w:val="24"/>
+          <w:szCs w:val="24"/>
+        </w:rPr>
+        <w:t xml:space="preserve"> and </w:t>
+      </w:r>
+      <w:proofErr w:type="spellStart"/>
+      <w:r>
+        <w:rPr>
+          <w:rFonts w:ascii="Arial" w:hAnsi="Arial" w:cs="Arial"/>
+          <w:sz w:val="24"/>
+          <w:szCs w:val="24"/>
+        </w:rPr>
+        <w:t>Bindings</w:t>
+      </w:r>
+      <w:proofErr w:type="spellEnd"/>
+      <w:r>
+        <w:rPr>
+          <w:rFonts w:ascii="Arial" w:hAnsi="Arial" w:cs="Arial"/>
+          <w:sz w:val="24"/>
+          <w:szCs w:val="24"/>
+        </w:rPr>
+        <w:t xml:space="preserve">” </w:t>
+      </w:r>
+      <w:r>
+        <w:rPr>
+          <w:rFonts w:ascii="Arial" w:hAnsi="Arial" w:cs="Arial"/>
+          <w:sz w:val="24"/>
+          <w:szCs w:val="24"/>
+        </w:rPr>
+        <w:t>https://effbot.org/tkinterbook/tkinter-events-and-bindings.htm</w:t>
+      </w:r>
+    </w:p>
+    <w:p>
+      <w:pPr>
+        <w:spacing w:line="360" w:lineRule="auto"/>
+        <w:jc w:val="both"/>
+        <w:rPr>
+          <w:rFonts w:ascii="Arial" w:hAnsi="Arial" w:cs="Arial"/>
+          <w:sz w:val="24"/>
+          <w:szCs w:val="24"/>
+        </w:rPr>
+      </w:pPr>
+      <w:r>
+        <w:rPr>
+          <w:rFonts w:ascii="Arial" w:hAnsi="Arial" w:cs="Arial"/>
+          <w:sz w:val="24"/>
+          <w:szCs w:val="24"/>
+        </w:rPr>
+        <w:t xml:space="preserve">También se añadió texto al </w:t>
+      </w:r>
+      <w:proofErr w:type="spellStart"/>
+      <w:r>
+        <w:rPr>
+          <w:rFonts w:ascii="Arial" w:hAnsi="Arial" w:cs="Arial"/>
+          <w:sz w:val="24"/>
+          <w:szCs w:val="24"/>
+        </w:rPr>
+        <w:t>canvas</w:t>
+      </w:r>
+      <w:proofErr w:type="spellEnd"/>
+      <w:r>
+        <w:rPr>
+          <w:rFonts w:ascii="Arial" w:hAnsi="Arial" w:cs="Arial"/>
+          <w:sz w:val="24"/>
+          <w:szCs w:val="24"/>
+        </w:rPr>
+        <w:t xml:space="preserve"> con un formato que no había utilizado anteriormente, consiste en generar el código sobre el </w:t>
+      </w:r>
+      <w:proofErr w:type="spellStart"/>
+      <w:r>
+        <w:rPr>
+          <w:rFonts w:ascii="Arial" w:hAnsi="Arial" w:cs="Arial"/>
+          <w:sz w:val="24"/>
+          <w:szCs w:val="24"/>
+        </w:rPr>
+        <w:t>canvas</w:t>
+      </w:r>
+      <w:proofErr w:type="spellEnd"/>
+      <w:r>
+        <w:rPr>
+          <w:rFonts w:ascii="Arial" w:hAnsi="Arial" w:cs="Arial"/>
+          <w:sz w:val="24"/>
+          <w:szCs w:val="24"/>
+        </w:rPr>
+        <w:t xml:space="preserve"> sin la necesidad de utilizar un </w:t>
+      </w:r>
+      <w:proofErr w:type="spellStart"/>
+      <w:r>
+        <w:rPr>
+          <w:rFonts w:ascii="Arial" w:hAnsi="Arial" w:cs="Arial"/>
+          <w:sz w:val="24"/>
+          <w:szCs w:val="24"/>
+        </w:rPr>
+        <w:t>label</w:t>
+      </w:r>
+      <w:proofErr w:type="spellEnd"/>
+      <w:r>
+        <w:rPr>
+          <w:rFonts w:ascii="Arial" w:hAnsi="Arial" w:cs="Arial"/>
+          <w:sz w:val="24"/>
+          <w:szCs w:val="24"/>
+        </w:rPr>
+        <w:t xml:space="preserve"> como contenedor para el texto. En el </w:t>
+      </w:r>
+      <w:proofErr w:type="spellStart"/>
+      <w:r>
+        <w:rPr>
+          <w:rFonts w:ascii="Arial" w:hAnsi="Arial" w:cs="Arial"/>
+          <w:sz w:val="24"/>
+          <w:szCs w:val="24"/>
+        </w:rPr>
+        <w:t>canvas</w:t>
+      </w:r>
+      <w:proofErr w:type="spellEnd"/>
+      <w:r>
+        <w:rPr>
+          <w:rFonts w:ascii="Arial" w:hAnsi="Arial" w:cs="Arial"/>
+          <w:sz w:val="24"/>
+          <w:szCs w:val="24"/>
+        </w:rPr>
+        <w:t xml:space="preserve"> de la ventana principal, se añadieron textos que serán place-</w:t>
+      </w:r>
+      <w:proofErr w:type="spellStart"/>
+      <w:r>
+        <w:rPr>
+          <w:rFonts w:ascii="Arial" w:hAnsi="Arial" w:cs="Arial"/>
+          <w:sz w:val="24"/>
+          <w:szCs w:val="24"/>
+        </w:rPr>
+        <w:t>holders</w:t>
+      </w:r>
+      <w:proofErr w:type="spellEnd"/>
+      <w:r>
+        <w:rPr>
+          <w:rFonts w:ascii="Arial" w:hAnsi="Arial" w:cs="Arial"/>
+          <w:sz w:val="24"/>
+          <w:szCs w:val="24"/>
+        </w:rPr>
+        <w:t xml:space="preserve"> para la información de los pilotos, cuando eventualmente se incluya ese módulo. </w:t>
+      </w:r>
+    </w:p>
+    <w:p>
+      <w:pPr>
+        <w:spacing w:line="360" w:lineRule="auto"/>
+        <w:jc w:val="both"/>
+        <w:rPr>
+          <w:rFonts w:ascii="Arial" w:hAnsi="Arial" w:cs="Arial"/>
+          <w:sz w:val="24"/>
+          <w:szCs w:val="24"/>
+        </w:rPr>
+      </w:pPr>
+      <w:r>
+        <w:rPr>
+          <w:rFonts w:ascii="Arial" w:hAnsi="Arial" w:cs="Arial"/>
+          <w:sz w:val="24"/>
+          <w:szCs w:val="24"/>
+        </w:rPr>
+        <w:t xml:space="preserve">Consulté con el asistente del curso, Santiago Gamboa, sobre </w:t>
+      </w:r>
+      <w:r>
+        <w:rPr>
+          <w:rFonts w:ascii="Arial" w:hAnsi="Arial" w:cs="Arial"/>
+          <w:sz w:val="24"/>
+          <w:szCs w:val="24"/>
+        </w:rPr>
+        <w:t>algunos aspectos de las especificaciones del proyecto que no me quedaban del todo claro, por el momento lo que logré aclarar</w:t>
+      </w:r>
+      <w:r>
+        <w:rPr>
+          <w:rFonts w:ascii="Arial" w:hAnsi="Arial" w:cs="Arial"/>
+          <w:sz w:val="24"/>
+          <w:szCs w:val="24"/>
+        </w:rPr>
+        <w:t xml:space="preserve"> es sobre las luces direccionales, creí que estas debían encenderse automáticamente cuando el carro toma una dirección; </w:t>
+      </w:r>
+      <w:r>
+        <w:rPr>
+          <w:rFonts w:ascii="Arial" w:hAnsi="Arial" w:cs="Arial"/>
+          <w:sz w:val="24"/>
+          <w:szCs w:val="24"/>
+        </w:rPr>
+        <w:t>Santiago me explicó que estas no debían complicarse tanto, simplemente debía asignársele un botón a las luces para que estas pudieran encenderse independientemente. Este cambio se está implementando actualmente en la lógica del trabajo.</w:t>
+      </w:r>
+    </w:p>
+    <w:p>
+      <w:pPr>
+        <w:spacing w:line="360" w:lineRule="auto"/>
+        <w:jc w:val="both"/>
+        <w:rPr>
+          <w:rFonts w:ascii="Arial" w:hAnsi="Arial" w:cs="Arial"/>
+          <w:b/>
+          <w:sz w:val="24"/>
+          <w:szCs w:val="24"/>
+        </w:rPr>
+      </w:pPr>
+      <w:r>
+        <w:rPr>
+          <w:rFonts w:ascii="Arial" w:hAnsi="Arial" w:cs="Arial"/>
+          <w:b/>
+          <w:sz w:val="24"/>
+          <w:szCs w:val="24"/>
+        </w:rPr>
+        <w:t>Lunes, 27/05/2019</w:t>
+      </w:r>
+    </w:p>
+    <w:p>
+      <w:pPr>
+        <w:spacing w:line="360" w:lineRule="auto"/>
+        <w:jc w:val="both"/>
+        <w:rPr>
+          <w:rFonts w:ascii="Arial" w:hAnsi="Arial" w:cs="Arial"/>
+          <w:sz w:val="24"/>
+          <w:szCs w:val="24"/>
+        </w:rPr>
+      </w:pPr>
+      <w:r>
+        <w:rPr>
+          <w:rFonts w:ascii="Arial" w:hAnsi="Arial" w:cs="Arial"/>
+          <w:b/>
+          <w:sz w:val="24"/>
+          <w:szCs w:val="24"/>
+        </w:rPr>
+        <w:t>Administrativa:</w:t>
+      </w:r>
+      <w:r>
+        <w:rPr>
+          <w:rFonts w:ascii="Arial" w:hAnsi="Arial" w:cs="Arial"/>
+          <w:b/>
+          <w:sz w:val="24"/>
+          <w:szCs w:val="24"/>
+        </w:rPr>
+        <w:t xml:space="preserve"> </w:t>
+      </w:r>
+      <w:r>
+        <w:rPr>
+          <w:rFonts w:ascii="Arial" w:hAnsi="Arial" w:cs="Arial"/>
+          <w:sz w:val="24"/>
+          <w:szCs w:val="24"/>
+        </w:rPr>
+        <w:t xml:space="preserve"> Hoy fui capaz de trabajar en el proyecto hasta horas de la tarde porque tenía clases en la mañana.</w:t>
+      </w:r>
+    </w:p>
+    <w:p>
+      <w:pPr>
+        <w:spacing w:line="360" w:lineRule="auto"/>
+        <w:jc w:val="both"/>
+        <w:rPr>
+          <w:rFonts w:ascii="Arial" w:hAnsi="Arial" w:cs="Arial"/>
+          <w:sz w:val="24"/>
+          <w:szCs w:val="24"/>
+        </w:rPr>
+      </w:pPr>
+      <w:r>
+        <w:rPr>
+          <w:rFonts w:ascii="Arial" w:hAnsi="Arial" w:cs="Arial"/>
+          <w:b/>
+          <w:sz w:val="24"/>
+          <w:szCs w:val="24"/>
+        </w:rPr>
+        <w:t>Técnica:</w:t>
+      </w:r>
+      <w:r>
+        <w:rPr>
+          <w:rFonts w:ascii="Arial" w:hAnsi="Arial" w:cs="Arial"/>
+          <w:sz w:val="24"/>
+          <w:szCs w:val="24"/>
+        </w:rPr>
+        <w:t xml:space="preserve"> </w:t>
+      </w:r>
+      <w:r>
+        <w:rPr>
+          <w:rFonts w:ascii="Arial" w:hAnsi="Arial" w:cs="Arial"/>
+          <w:sz w:val="24"/>
+          <w:szCs w:val="24"/>
+        </w:rPr>
+        <w:t xml:space="preserve">Estuve teniendo problemas para validar casos especiales en la utilización de las teclas para el control del carro: estas estaban funcionando </w:t>
+      </w:r>
+      <w:r>
+        <w:rPr>
+          <w:rFonts w:ascii="Arial" w:hAnsi="Arial" w:cs="Arial"/>
+          <w:sz w:val="24"/>
+          <w:szCs w:val="24"/>
+        </w:rPr>
+        <w:t xml:space="preserve">parcialmente, debido a que si se ejecutan una vez se comportan de la forma esperada, pero mantener la tecla presionada estaba generando múltiples eventos y alterando el </w:t>
+      </w:r>
+      <w:r>
+        <w:rPr>
+          <w:rFonts w:ascii="Arial" w:hAnsi="Arial" w:cs="Arial"/>
+          <w:sz w:val="24"/>
+          <w:szCs w:val="24"/>
+        </w:rPr>
+        <w:t xml:space="preserve">funcionamiento del código, para solucionar este problema tuve que dedicarle bastante tiempo a replantear lo ya programado antes de seguir con los próximos pasos; tuve que </w:t>
+      </w:r>
+      <w:r>
+        <w:rPr>
+          <w:rFonts w:ascii="Arial" w:hAnsi="Arial" w:cs="Arial"/>
+          <w:sz w:val="24"/>
+          <w:szCs w:val="24"/>
+        </w:rPr>
+        <w:t xml:space="preserve">añadir nuevas variables para forzar al sistema a trabajar con una única presión de la tecla: ahora se comportan de modo que para repetir un proceso, </w:t>
+      </w:r>
+      <w:r>
+        <w:rPr>
+          <w:rFonts w:ascii="Arial" w:hAnsi="Arial" w:cs="Arial"/>
+          <w:sz w:val="24"/>
+          <w:szCs w:val="24"/>
+        </w:rPr>
+        <w:lastRenderedPageBreak/>
+        <w:t>se debe liberar la tecla primero</w:t>
+      </w:r>
+      <w:r>
+        <w:rPr>
+          <w:rFonts w:ascii="Arial" w:hAnsi="Arial" w:cs="Arial"/>
+          <w:sz w:val="24"/>
+          <w:szCs w:val="24"/>
+        </w:rPr>
+        <w:t>.</w:t>
+      </w:r>
+      <w:r>
+        <w:rPr>
+          <w:rFonts w:ascii="Arial" w:hAnsi="Arial" w:cs="Arial"/>
+          <w:sz w:val="24"/>
+          <w:szCs w:val="24"/>
+        </w:rPr>
+        <w:t xml:space="preserve"> Luego de corregir estos errores, procedí a </w:t>
+      </w:r>
+      <w:r>
+        <w:rPr>
+          <w:rFonts w:ascii="Arial" w:hAnsi="Arial" w:cs="Arial"/>
+          <w:sz w:val="24"/>
+          <w:szCs w:val="24"/>
+        </w:rPr>
+        <w:t xml:space="preserve">centrarme en los eventos faltantes, ya que por el momento la funcionalidad </w:t>
+      </w:r>
+      <w:proofErr w:type="gramStart"/>
+      <w:r>
+        <w:rPr>
+          <w:rFonts w:ascii="Arial" w:hAnsi="Arial" w:cs="Arial"/>
+          <w:sz w:val="24"/>
+          <w:szCs w:val="24"/>
+        </w:rPr>
+        <w:t>del Test</w:t>
+      </w:r>
+      <w:proofErr w:type="gramEnd"/>
+      <w:r>
+        <w:rPr>
+          <w:rFonts w:ascii="Arial" w:hAnsi="Arial" w:cs="Arial"/>
+          <w:sz w:val="24"/>
+          <w:szCs w:val="24"/>
+        </w:rPr>
+        <w:t xml:space="preserve"> Drive (respecto al control del hardware) está cerca de completarse; sin embargo</w:t>
+      </w:r>
+      <w:r>
+        <w:rPr>
+          <w:rFonts w:ascii="Arial" w:hAnsi="Arial" w:cs="Arial"/>
+          <w:sz w:val="24"/>
+          <w:szCs w:val="24"/>
+        </w:rPr>
+        <w:t>, aún no he implementado la operación con imágenes para</w:t>
+      </w:r>
+      <w:r>
+        <w:rPr>
+          <w:rFonts w:ascii="Arial" w:hAnsi="Arial" w:cs="Arial"/>
+          <w:sz w:val="24"/>
+          <w:szCs w:val="24"/>
+        </w:rPr>
+        <w:t xml:space="preserve"> </w:t>
+      </w:r>
+      <w:r>
+        <w:rPr>
+          <w:rFonts w:ascii="Arial" w:hAnsi="Arial" w:cs="Arial"/>
+          <w:sz w:val="24"/>
+          <w:szCs w:val="24"/>
+        </w:rPr>
+        <w:t xml:space="preserve">dar la retroalimentación al usuario y que este sea capaz de notar los elementos del auto que están en funcionamiento a medida que lo vaya manipulando. </w:t>
+      </w:r>
+    </w:p>
+    <w:p>
+      <w:pPr>
+        <w:spacing w:line="360" w:lineRule="auto"/>
+        <w:jc w:val="both"/>
+        <w:rPr>
+          <w:rFonts w:ascii="Arial" w:hAnsi="Arial" w:cs="Arial"/>
+          <w:sz w:val="24"/>
+          <w:szCs w:val="24"/>
+        </w:rPr>
+      </w:pPr>
+      <w:r>
+        <w:rPr>
+          <w:rFonts w:ascii="Arial" w:hAnsi="Arial" w:cs="Arial"/>
+          <w:sz w:val="24"/>
+          <w:szCs w:val="24"/>
+        </w:rPr>
+        <w:t xml:space="preserve">Hoy el compañero José y yo actualizamos nuestras ramas para que estén las 3 sincronizadas, hicimos un </w:t>
+      </w:r>
+      <w:proofErr w:type="spellStart"/>
+      <w:r>
+        <w:rPr>
+          <w:rFonts w:ascii="Arial" w:hAnsi="Arial" w:cs="Arial"/>
+          <w:sz w:val="24"/>
+          <w:szCs w:val="24"/>
+        </w:rPr>
+        <w:t>merge</w:t>
+      </w:r>
+      <w:proofErr w:type="spellEnd"/>
+      <w:r>
+        <w:rPr>
+          <w:rFonts w:ascii="Arial" w:hAnsi="Arial" w:cs="Arial"/>
+          <w:sz w:val="24"/>
+          <w:szCs w:val="24"/>
+        </w:rPr>
+        <w:t xml:space="preserve"> a la rama principal y cada uno actualizó su rama correspondientemente.</w:t>
+      </w:r>
+    </w:p>
+    <w:p>
+      <w:pPr>
+        <w:spacing w:line="360" w:lineRule="auto"/>
+        <w:jc w:val="both"/>
+        <w:rPr>
+          <w:rFonts w:ascii="Arial" w:hAnsi="Arial" w:cs="Arial"/>
+          <w:sz w:val="24"/>
+          <w:szCs w:val="24"/>
+        </w:rPr>
+      </w:pPr>
+      <w:r>
+        <w:rPr>
+          <w:rFonts w:ascii="Arial" w:hAnsi="Arial" w:cs="Arial"/>
+          <w:sz w:val="24"/>
+          <w:szCs w:val="24"/>
+        </w:rPr>
+        <w:t xml:space="preserve">Continué trabajando en la lógica del programa (respecto </w:t>
+      </w:r>
+      <w:proofErr w:type="gramStart"/>
+      <w:r>
+        <w:rPr>
+          <w:rFonts w:ascii="Arial" w:hAnsi="Arial" w:cs="Arial"/>
+          <w:sz w:val="24"/>
+          <w:szCs w:val="24"/>
+        </w:rPr>
+        <w:t>al Test</w:t>
+      </w:r>
+      <w:proofErr w:type="gramEnd"/>
+      <w:r>
+        <w:rPr>
+          <w:rFonts w:ascii="Arial" w:hAnsi="Arial" w:cs="Arial"/>
+          <w:sz w:val="24"/>
+          <w:szCs w:val="24"/>
+        </w:rPr>
+        <w:t xml:space="preserve"> Drive), en la noche logré que las direccionales funcionen completamente en términos operacionales, sin embargo, aún está pendiente la parte estética/gráfica de estas funciones.</w:t>
+      </w:r>
+    </w:p>
+    <w:p>
+      <w:pPr>
+        <w:spacing w:line="360" w:lineRule="auto"/>
+        <w:jc w:val="both"/>
+        <w:rPr>
+          <w:rFonts w:ascii="Arial" w:hAnsi="Arial" w:cs="Arial"/>
+          <w:sz w:val="24"/>
+          <w:szCs w:val="24"/>
+        </w:rPr>
+      </w:pPr>
+      <w:r>
+        <w:rPr>
+          <w:rFonts w:ascii="Arial" w:hAnsi="Arial" w:cs="Arial"/>
+          <w:sz w:val="24"/>
+          <w:szCs w:val="24"/>
+        </w:rPr>
+        <w:t xml:space="preserve">Estuve editando la imagen </w:t>
+      </w:r>
+      <w:r>
+        <w:rPr>
+          <w:rFonts w:ascii="Arial" w:hAnsi="Arial" w:cs="Arial"/>
+          <w:sz w:val="24"/>
+          <w:szCs w:val="24"/>
+        </w:rPr>
+        <w:t>que cumple como</w:t>
+      </w:r>
+      <w:r>
+        <w:rPr>
+          <w:rFonts w:ascii="Arial" w:hAnsi="Arial" w:cs="Arial"/>
+          <w:sz w:val="24"/>
+          <w:szCs w:val="24"/>
+        </w:rPr>
+        <w:t xml:space="preserve"> </w:t>
+      </w:r>
+      <w:proofErr w:type="spellStart"/>
+      <w:r>
+        <w:rPr>
+          <w:rFonts w:ascii="Arial" w:hAnsi="Arial" w:cs="Arial"/>
+          <w:i/>
+          <w:sz w:val="24"/>
+          <w:szCs w:val="24"/>
+        </w:rPr>
+        <w:t>layout</w:t>
+      </w:r>
+      <w:proofErr w:type="spellEnd"/>
+      <w:r>
+        <w:rPr>
+          <w:rFonts w:ascii="Arial" w:hAnsi="Arial" w:cs="Arial"/>
+          <w:sz w:val="24"/>
+          <w:szCs w:val="24"/>
+        </w:rPr>
+        <w:t xml:space="preserve"> del auto (o </w:t>
+      </w:r>
+      <w:proofErr w:type="spellStart"/>
+      <w:r>
+        <w:rPr>
+          <w:rFonts w:ascii="Arial" w:hAnsi="Arial" w:cs="Arial"/>
+          <w:sz w:val="24"/>
+          <w:szCs w:val="24"/>
+        </w:rPr>
+        <w:t>sky</w:t>
+      </w:r>
+      <w:proofErr w:type="spellEnd"/>
+      <w:r>
+        <w:rPr>
+          <w:rFonts w:ascii="Arial" w:hAnsi="Arial" w:cs="Arial"/>
+          <w:sz w:val="24"/>
+          <w:szCs w:val="24"/>
+        </w:rPr>
+        <w:t xml:space="preserve"> </w:t>
+      </w:r>
+      <w:proofErr w:type="spellStart"/>
+      <w:r>
+        <w:rPr>
+          <w:rFonts w:ascii="Arial" w:hAnsi="Arial" w:cs="Arial"/>
+          <w:sz w:val="24"/>
+          <w:szCs w:val="24"/>
+        </w:rPr>
+        <w:t>view</w:t>
+      </w:r>
+      <w:proofErr w:type="spellEnd"/>
+      <w:r>
+        <w:rPr>
+          <w:rFonts w:ascii="Arial" w:hAnsi="Arial" w:cs="Arial"/>
+          <w:sz w:val="24"/>
+          <w:szCs w:val="24"/>
+        </w:rPr>
+        <w:t xml:space="preserve">) pues esta </w:t>
+      </w:r>
+      <w:r>
+        <w:rPr>
+          <w:rFonts w:ascii="Arial" w:hAnsi="Arial" w:cs="Arial"/>
+          <w:sz w:val="24"/>
+          <w:szCs w:val="24"/>
+        </w:rPr>
+        <w:t>tenía un aspecto extraño de tener una sombra a un lado del carro, para todas estas ediciones estuve utilizando una versión online no oficial de Photoshop y me ha sido de gran ayuda para preparar las imágenes para esta ventana.</w:t>
+      </w:r>
+    </w:p>
+    <w:p>
+      <w:pPr>
+        <w:spacing w:line="360" w:lineRule="auto"/>
+        <w:jc w:val="both"/>
+        <w:rPr>
+          <w:rFonts w:ascii="Arial" w:hAnsi="Arial" w:cs="Arial"/>
+          <w:b/>
+          <w:sz w:val="24"/>
+          <w:szCs w:val="24"/>
+        </w:rPr>
+      </w:pPr>
+      <w:r>
+        <w:rPr>
+          <w:rFonts w:ascii="Arial" w:hAnsi="Arial" w:cs="Arial"/>
+          <w:b/>
+          <w:sz w:val="24"/>
+          <w:szCs w:val="24"/>
+        </w:rPr>
+        <w:t>Martes, 28/05/2019</w:t>
+      </w:r>
+    </w:p>
+    <w:p>
+      <w:pPr>
+        <w:spacing w:line="360" w:lineRule="auto"/>
+        <w:jc w:val="both"/>
+        <w:rPr>
+          <w:rFonts w:ascii="Arial" w:hAnsi="Arial" w:cs="Arial"/>
+          <w:sz w:val="24"/>
+          <w:szCs w:val="24"/>
+        </w:rPr>
+      </w:pPr>
+      <w:r>
+        <w:rPr>
+          <w:rFonts w:ascii="Arial" w:hAnsi="Arial" w:cs="Arial"/>
+          <w:b/>
+          <w:sz w:val="24"/>
+          <w:szCs w:val="24"/>
+        </w:rPr>
+        <w:t>Administrativa:</w:t>
+      </w:r>
+      <w:r>
+        <w:rPr>
+          <w:rFonts w:ascii="Arial" w:hAnsi="Arial" w:cs="Arial"/>
+          <w:sz w:val="24"/>
+          <w:szCs w:val="24"/>
+        </w:rPr>
+        <w:t xml:space="preserve"> </w:t>
+      </w:r>
+      <w:r>
+        <w:rPr>
+          <w:rFonts w:ascii="Arial" w:hAnsi="Arial" w:cs="Arial"/>
+          <w:sz w:val="24"/>
+          <w:szCs w:val="24"/>
+        </w:rPr>
+        <w:t>Hoy y los próximos días se me dificultará trabajar en el proyecto debido a las clases y asignaciones que les corresponden. Específicamente hoy, logré dedicarle tiempo hasta en la tarde</w:t>
+      </w:r>
+      <w:r>
+        <w:rPr>
+          <w:rFonts w:ascii="Arial" w:hAnsi="Arial" w:cs="Arial"/>
+          <w:sz w:val="24"/>
+          <w:szCs w:val="24"/>
+        </w:rPr>
+        <w:t>.</w:t>
+      </w:r>
+    </w:p>
+    <w:p>
+      <w:pPr>
+        <w:spacing w:line="360" w:lineRule="auto"/>
+        <w:jc w:val="both"/>
+        <w:rPr>
+          <w:rFonts w:ascii="Arial" w:hAnsi="Arial" w:cs="Arial"/>
+          <w:sz w:val="24"/>
+          <w:szCs w:val="24"/>
+        </w:rPr>
+      </w:pPr>
+      <w:r>
+        <w:rPr>
+          <w:rFonts w:ascii="Arial" w:hAnsi="Arial" w:cs="Arial"/>
+          <w:b/>
+          <w:sz w:val="24"/>
+          <w:szCs w:val="24"/>
+        </w:rPr>
+        <w:t>Técnica:</w:t>
+      </w:r>
+      <w:r>
+        <w:rPr>
+          <w:rFonts w:ascii="Arial" w:hAnsi="Arial" w:cs="Arial"/>
+          <w:sz w:val="24"/>
+          <w:szCs w:val="24"/>
+        </w:rPr>
+        <w:t xml:space="preserve"> </w:t>
+      </w:r>
+      <w:r>
+        <w:rPr>
+          <w:rFonts w:ascii="Arial" w:hAnsi="Arial" w:cs="Arial"/>
+          <w:sz w:val="24"/>
+          <w:szCs w:val="24"/>
+        </w:rPr>
+        <w:t>Hoy requerí detener el avance del proyecto para corregir una implementación errónea en la lógica del código respecto a la aceleración y desaceleración del auto: como e</w:t>
+      </w:r>
+      <w:r>
+        <w:rPr>
+          <w:rFonts w:ascii="Arial" w:hAnsi="Arial" w:cs="Arial"/>
+          <w:sz w:val="24"/>
+          <w:szCs w:val="24"/>
+        </w:rPr>
+        <w:t xml:space="preserve">n los días pasados había tenido conflictos con las luces direccionales y su comportamiento, supuse que la aceleración del auto debía acercarse del mismo modo a la de un auto de verdad; tal que, si se libera el acelerador, el auto debe ir disminuyendo la velocidad poco a poco. </w:t>
+      </w:r>
+      <w:r>
+        <w:rPr>
+          <w:rFonts w:ascii="Arial" w:hAnsi="Arial" w:cs="Arial"/>
+          <w:sz w:val="24"/>
+          <w:szCs w:val="24"/>
+        </w:rPr>
+        <w:t>Consulté sobre la situación con Santiago, quien me orientó y me explicó el comportamiento esperado para este aspecto</w:t>
+      </w:r>
+      <w:r>
+        <w:rPr>
+          <w:rFonts w:ascii="Arial" w:hAnsi="Arial" w:cs="Arial"/>
+          <w:sz w:val="24"/>
+          <w:szCs w:val="24"/>
+        </w:rPr>
+        <w:t xml:space="preserve"> (cito textualmente): “Cada vez que yo presiono el </w:t>
+      </w:r>
+      <w:r>
+        <w:rPr>
+          <w:rFonts w:ascii="Arial" w:hAnsi="Arial" w:cs="Arial"/>
+          <w:sz w:val="24"/>
+          <w:szCs w:val="24"/>
+        </w:rPr>
+        <w:lastRenderedPageBreak/>
+        <w:t xml:space="preserve">acelerador, él manda </w:t>
+      </w:r>
+      <w:proofErr w:type="spellStart"/>
+      <w:proofErr w:type="gramStart"/>
+      <w:r>
+        <w:rPr>
+          <w:rFonts w:ascii="Arial" w:hAnsi="Arial" w:cs="Arial"/>
+          <w:sz w:val="24"/>
+          <w:szCs w:val="24"/>
+        </w:rPr>
+        <w:t>pwm:algo</w:t>
+      </w:r>
+      <w:proofErr w:type="spellEnd"/>
+      <w:proofErr w:type="gramEnd"/>
+      <w:r>
+        <w:rPr>
+          <w:rFonts w:ascii="Arial" w:hAnsi="Arial" w:cs="Arial"/>
+          <w:sz w:val="24"/>
+          <w:szCs w:val="24"/>
+        </w:rPr>
+        <w:t xml:space="preserve">; eso lo ejecuta una vez, cuando yo suelto la tecla, el carro deja de recibir </w:t>
+      </w:r>
+      <w:proofErr w:type="spellStart"/>
+      <w:r>
+        <w:rPr>
+          <w:rFonts w:ascii="Arial" w:hAnsi="Arial" w:cs="Arial"/>
+          <w:sz w:val="24"/>
+          <w:szCs w:val="24"/>
+        </w:rPr>
+        <w:t>pwm:algo</w:t>
+      </w:r>
+      <w:proofErr w:type="spellEnd"/>
+      <w:r>
+        <w:rPr>
+          <w:rFonts w:ascii="Arial" w:hAnsi="Arial" w:cs="Arial"/>
+          <w:sz w:val="24"/>
+          <w:szCs w:val="24"/>
+        </w:rPr>
+        <w:t xml:space="preserve"> y ahí se queda</w:t>
+      </w:r>
+      <w:r>
+        <w:rPr>
+          <w:rFonts w:ascii="Arial" w:hAnsi="Arial" w:cs="Arial"/>
+          <w:sz w:val="24"/>
+          <w:szCs w:val="24"/>
+        </w:rPr>
+        <w:t>”</w:t>
+      </w:r>
+      <w:r>
+        <w:rPr>
+          <w:rFonts w:ascii="Arial" w:hAnsi="Arial" w:cs="Arial"/>
+          <w:sz w:val="24"/>
+          <w:szCs w:val="24"/>
+        </w:rPr>
+        <w:t>.</w:t>
+      </w:r>
+    </w:p>
+    <w:p>
+      <w:pPr>
+        <w:spacing w:line="360" w:lineRule="auto"/>
+        <w:jc w:val="both"/>
+        <w:rPr>
+          <w:rFonts w:ascii="Arial" w:hAnsi="Arial" w:cs="Arial"/>
+          <w:sz w:val="24"/>
+          <w:szCs w:val="24"/>
+        </w:rPr>
+      </w:pPr>
+      <w:r>
+        <w:rPr>
+          <w:rFonts w:ascii="Arial" w:hAnsi="Arial" w:cs="Arial"/>
+          <w:sz w:val="24"/>
+          <w:szCs w:val="24"/>
+        </w:rPr>
+        <w:t>Debido a la explicación anterior, tuve que hacer un cambio mayor en la lógica de movimiento, tenía un hilo que se activaba cuando ni la W ni la S (Que son parte de nuestras 4 teclas de movimiento, W-A-S-D) se están presionando, y este aproximaba la velocidad hasta que fuera 0. La corrección dejó un nuevo comportamiento, que cumple con las especificaciones dadas por Santi.</w:t>
+      </w:r>
+    </w:p>
+    <w:p>
+      <w:pPr>
+        <w:spacing w:line="360" w:lineRule="auto"/>
+        <w:jc w:val="both"/>
+        <w:rPr>
+          <w:rFonts w:ascii="Arial" w:hAnsi="Arial" w:cs="Arial"/>
+          <w:sz w:val="24"/>
+          <w:szCs w:val="24"/>
+        </w:rPr>
+      </w:pPr>
+      <w:r>
+        <w:rPr>
+          <w:rFonts w:ascii="Arial" w:hAnsi="Arial" w:cs="Arial"/>
+          <w:sz w:val="24"/>
+          <w:szCs w:val="24"/>
+        </w:rPr>
+        <w:t>Luego de corregir</w:t>
+      </w:r>
+      <w:r>
+        <w:rPr>
+          <w:rFonts w:ascii="Arial" w:hAnsi="Arial" w:cs="Arial"/>
+          <w:sz w:val="24"/>
+          <w:szCs w:val="24"/>
+        </w:rPr>
+        <w:t xml:space="preserve"> este problema, trabajé en las imágenes para las direccionales</w:t>
+      </w:r>
+      <w:r>
+        <w:rPr>
+          <w:rFonts w:ascii="Arial" w:hAnsi="Arial" w:cs="Arial"/>
+          <w:sz w:val="24"/>
+          <w:szCs w:val="24"/>
+        </w:rPr>
+        <w:t xml:space="preserve"> y las luces frontales</w:t>
+      </w:r>
+      <w:r>
+        <w:rPr>
+          <w:rFonts w:ascii="Arial" w:hAnsi="Arial" w:cs="Arial"/>
+          <w:sz w:val="24"/>
+          <w:szCs w:val="24"/>
+        </w:rPr>
+        <w:t xml:space="preserve"> con el objetivo de que estas aparezcan en pantalla, y al dejarlas preparadas, se guardaron en el repositorio.</w:t>
+      </w:r>
+    </w:p>
+    <w:p>
+      <w:pPr>
+        <w:spacing w:line="360" w:lineRule="auto"/>
+        <w:jc w:val="both"/>
+        <w:rPr>
+          <w:rFonts w:ascii="Arial" w:hAnsi="Arial" w:cs="Arial"/>
+          <w:sz w:val="24"/>
+          <w:szCs w:val="24"/>
+        </w:rPr>
+      </w:pPr>
+      <w:r>
+        <w:rPr>
+          <w:rFonts w:ascii="Arial" w:hAnsi="Arial" w:cs="Arial"/>
+          <w:sz w:val="24"/>
+          <w:szCs w:val="24"/>
+        </w:rPr>
+        <w:t xml:space="preserve">Santi más tarde me recomendó que adaptara mi lógica para que no mande valores de </w:t>
+      </w:r>
+      <w:proofErr w:type="spellStart"/>
+      <w:r>
+        <w:rPr>
+          <w:rFonts w:ascii="Arial" w:hAnsi="Arial" w:cs="Arial"/>
+          <w:sz w:val="24"/>
+          <w:szCs w:val="24"/>
+        </w:rPr>
+        <w:t>pwm</w:t>
+      </w:r>
+      <w:proofErr w:type="spellEnd"/>
+      <w:r>
+        <w:rPr>
+          <w:rFonts w:ascii="Arial" w:hAnsi="Arial" w:cs="Arial"/>
+          <w:sz w:val="24"/>
+          <w:szCs w:val="24"/>
+        </w:rPr>
+        <w:t xml:space="preserve"> pequeños (</w:t>
+      </w:r>
+      <w:r>
+        <w:rPr>
+          <w:rFonts w:ascii="Arial" w:hAnsi="Arial" w:cs="Arial"/>
+          <w:sz w:val="24"/>
+          <w:szCs w:val="24"/>
+        </w:rPr>
+        <w:t>aproximados a 0 entre</w:t>
+      </w:r>
+      <w:r>
+        <w:rPr>
+          <w:rFonts w:ascii="Arial" w:hAnsi="Arial" w:cs="Arial"/>
+          <w:sz w:val="24"/>
+          <w:szCs w:val="24"/>
+        </w:rPr>
+        <w:t xml:space="preserve"> 400 y -400)</w:t>
+      </w:r>
+      <w:r>
+        <w:rPr>
+          <w:rFonts w:ascii="Arial" w:hAnsi="Arial" w:cs="Arial"/>
+          <w:sz w:val="24"/>
+          <w:szCs w:val="24"/>
+        </w:rPr>
+        <w:t xml:space="preserve"> para evitar que el auto se quedara estático emitiendo pitidos</w:t>
+      </w:r>
+      <w:r>
+        <w:rPr>
+          <w:rFonts w:ascii="Arial" w:hAnsi="Arial" w:cs="Arial"/>
+          <w:sz w:val="24"/>
+          <w:szCs w:val="24"/>
+        </w:rPr>
+        <w:t xml:space="preserve">, y adapté los hilos, de forma que dentro del </w:t>
+      </w:r>
+      <w:proofErr w:type="spellStart"/>
+      <w:r>
+        <w:rPr>
+          <w:rFonts w:ascii="Arial" w:hAnsi="Arial" w:cs="Arial"/>
+          <w:sz w:val="24"/>
+          <w:szCs w:val="24"/>
+        </w:rPr>
+        <w:t>while</w:t>
+      </w:r>
+      <w:proofErr w:type="spellEnd"/>
+      <w:r>
+        <w:rPr>
+          <w:rFonts w:ascii="Arial" w:hAnsi="Arial" w:cs="Arial"/>
+          <w:sz w:val="24"/>
+          <w:szCs w:val="24"/>
+        </w:rPr>
+        <w:t xml:space="preserve"> principal del hilo, existe un </w:t>
+      </w:r>
+      <w:proofErr w:type="spellStart"/>
+      <w:r>
+        <w:rPr>
+          <w:rFonts w:ascii="Arial" w:hAnsi="Arial" w:cs="Arial"/>
+          <w:sz w:val="24"/>
+          <w:szCs w:val="24"/>
+        </w:rPr>
+        <w:t>while</w:t>
+      </w:r>
+      <w:proofErr w:type="spellEnd"/>
+      <w:r>
+        <w:rPr>
+          <w:rFonts w:ascii="Arial" w:hAnsi="Arial" w:cs="Arial"/>
+          <w:sz w:val="24"/>
+          <w:szCs w:val="24"/>
+        </w:rPr>
+        <w:t xml:space="preserve"> secundario que controla este rango de valores, y no es hasta que se supera la condición de operación de este </w:t>
+      </w:r>
+      <w:proofErr w:type="spellStart"/>
+      <w:r>
+        <w:rPr>
+          <w:rFonts w:ascii="Arial" w:hAnsi="Arial" w:cs="Arial"/>
+          <w:sz w:val="24"/>
+          <w:szCs w:val="24"/>
+        </w:rPr>
+        <w:t>loop</w:t>
+      </w:r>
+      <w:proofErr w:type="spellEnd"/>
+      <w:r>
+        <w:rPr>
+          <w:rFonts w:ascii="Arial" w:hAnsi="Arial" w:cs="Arial"/>
+          <w:sz w:val="24"/>
+          <w:szCs w:val="24"/>
+        </w:rPr>
+        <w:t xml:space="preserve"> que se empiezan a enviar los valores al auto. Como llevo poco tiempo practicando con estos </w:t>
+      </w:r>
+      <w:proofErr w:type="spellStart"/>
+      <w:r>
+        <w:rPr>
+          <w:rFonts w:ascii="Arial" w:hAnsi="Arial" w:cs="Arial"/>
+          <w:sz w:val="24"/>
+          <w:szCs w:val="24"/>
+        </w:rPr>
+        <w:t>loops</w:t>
+      </w:r>
+      <w:proofErr w:type="spellEnd"/>
+      <w:r>
+        <w:rPr>
+          <w:rFonts w:ascii="Arial" w:hAnsi="Arial" w:cs="Arial"/>
+          <w:sz w:val="24"/>
+          <w:szCs w:val="24"/>
+        </w:rPr>
+        <w:t xml:space="preserve">, las condiciones parecen no estar comportándose explícitamente como se escriben, ya que si le determino al </w:t>
+      </w:r>
+      <w:proofErr w:type="spellStart"/>
+      <w:r>
+        <w:rPr>
+          <w:rFonts w:ascii="Arial" w:hAnsi="Arial" w:cs="Arial"/>
+          <w:sz w:val="24"/>
+          <w:szCs w:val="24"/>
+        </w:rPr>
+        <w:t>while</w:t>
+      </w:r>
+      <w:proofErr w:type="spellEnd"/>
+      <w:r>
+        <w:rPr>
+          <w:rFonts w:ascii="Arial" w:hAnsi="Arial" w:cs="Arial"/>
+          <w:sz w:val="24"/>
+          <w:szCs w:val="24"/>
+        </w:rPr>
+        <w:t xml:space="preserve"> que se </w:t>
+      </w:r>
+      <w:r>
+        <w:rPr>
+          <w:rFonts w:ascii="Arial" w:hAnsi="Arial" w:cs="Arial"/>
+          <w:sz w:val="24"/>
+          <w:szCs w:val="24"/>
+        </w:rPr>
+        <w:t xml:space="preserve">mantenga activo mientras la potencia sea menor que 1000, el hilo termina superando este </w:t>
+      </w:r>
+      <w:proofErr w:type="spellStart"/>
+      <w:r>
+        <w:rPr>
+          <w:rFonts w:ascii="Arial" w:hAnsi="Arial" w:cs="Arial"/>
+          <w:sz w:val="24"/>
+          <w:szCs w:val="24"/>
+        </w:rPr>
+        <w:t>while</w:t>
+      </w:r>
+      <w:proofErr w:type="spellEnd"/>
+      <w:r>
+        <w:rPr>
+          <w:rFonts w:ascii="Arial" w:hAnsi="Arial" w:cs="Arial"/>
+          <w:sz w:val="24"/>
+          <w:szCs w:val="24"/>
+        </w:rPr>
+        <w:t xml:space="preserve"> y enviando un comando de más. Estos errores en las condicionales de los </w:t>
+      </w:r>
+      <w:proofErr w:type="spellStart"/>
+      <w:r>
+        <w:rPr>
+          <w:rFonts w:ascii="Arial" w:hAnsi="Arial" w:cs="Arial"/>
+          <w:sz w:val="24"/>
+          <w:szCs w:val="24"/>
+        </w:rPr>
+        <w:t>loops</w:t>
+      </w:r>
+      <w:proofErr w:type="spellEnd"/>
+      <w:r>
+        <w:rPr>
+          <w:rFonts w:ascii="Arial" w:hAnsi="Arial" w:cs="Arial"/>
+          <w:sz w:val="24"/>
+          <w:szCs w:val="24"/>
+        </w:rPr>
+        <w:t xml:space="preserve"> deben corregirse más adelante, por ahora la prioridad es llegar todo a un estado funcional.</w:t>
+      </w:r>
+    </w:p>
+    <w:p>
+      <w:pPr>
+        <w:spacing w:line="360" w:lineRule="auto"/>
+        <w:jc w:val="both"/>
+        <w:rPr>
+          <w:rFonts w:ascii="Arial" w:hAnsi="Arial" w:cs="Arial"/>
+          <w:b/>
+          <w:sz w:val="24"/>
+          <w:szCs w:val="24"/>
+        </w:rPr>
+      </w:pPr>
+      <w:r>
+        <w:rPr>
+          <w:rFonts w:ascii="Arial" w:hAnsi="Arial" w:cs="Arial"/>
+          <w:b/>
+          <w:sz w:val="24"/>
+          <w:szCs w:val="24"/>
+        </w:rPr>
+        <w:t>Jueves, 30/05/2019</w:t>
+      </w:r>
+    </w:p>
+    <w:p>
+      <w:pPr>
+        <w:spacing w:line="360" w:lineRule="auto"/>
+        <w:jc w:val="both"/>
+        <w:rPr>
+          <w:rFonts w:ascii="Arial" w:hAnsi="Arial" w:cs="Arial"/>
+          <w:sz w:val="24"/>
+          <w:szCs w:val="24"/>
+        </w:rPr>
+      </w:pPr>
+      <w:r>
+        <w:rPr>
+          <w:rFonts w:ascii="Arial" w:hAnsi="Arial" w:cs="Arial"/>
+          <w:b/>
+          <w:sz w:val="24"/>
+          <w:szCs w:val="24"/>
+        </w:rPr>
+        <w:t>Administrativa:</w:t>
+      </w:r>
+      <w:r>
+        <w:rPr>
+          <w:rFonts w:ascii="Arial" w:hAnsi="Arial" w:cs="Arial"/>
+          <w:sz w:val="24"/>
+          <w:szCs w:val="24"/>
+        </w:rPr>
+        <w:t xml:space="preserve"> </w:t>
+      </w:r>
+      <w:r>
+        <w:rPr>
+          <w:rFonts w:ascii="Arial" w:hAnsi="Arial" w:cs="Arial"/>
+          <w:sz w:val="24"/>
+          <w:szCs w:val="24"/>
+        </w:rPr>
+        <w:t>Estamos en los últimos días de clases, aproveché la tarde y me fui a trabajar al LAIMI 1</w:t>
+      </w:r>
+      <w:r>
+        <w:rPr>
+          <w:rFonts w:ascii="Arial" w:hAnsi="Arial" w:cs="Arial"/>
+          <w:sz w:val="24"/>
+          <w:szCs w:val="24"/>
+        </w:rPr>
+        <w:t xml:space="preserve"> para recrear la ventana Test Drive.</w:t>
+      </w:r>
+    </w:p>
+    <w:p>
+      <w:pPr>
+        <w:spacing w:line="360" w:lineRule="auto"/>
+        <w:jc w:val="both"/>
+        <w:rPr>
+          <w:rFonts w:ascii="Arial" w:hAnsi="Arial" w:cs="Arial"/>
+          <w:sz w:val="24"/>
+          <w:szCs w:val="24"/>
+        </w:rPr>
+      </w:pPr>
+      <w:r>
+        <w:rPr>
+          <w:rFonts w:ascii="Arial" w:hAnsi="Arial" w:cs="Arial"/>
+          <w:b/>
+          <w:sz w:val="24"/>
+          <w:szCs w:val="24"/>
+        </w:rPr>
+        <w:t>Técnica:</w:t>
+      </w:r>
+      <w:r>
+        <w:rPr>
+          <w:rFonts w:ascii="Arial" w:hAnsi="Arial" w:cs="Arial"/>
+          <w:sz w:val="24"/>
+          <w:szCs w:val="24"/>
+        </w:rPr>
+        <w:t xml:space="preserve"> Hoy me dispuse a verificar si el código estaba siendo 100% funcional</w:t>
+      </w:r>
+      <w:r>
+        <w:rPr>
+          <w:rFonts w:ascii="Arial" w:hAnsi="Arial" w:cs="Arial"/>
+          <w:sz w:val="24"/>
+          <w:szCs w:val="24"/>
+        </w:rPr>
+        <w:t>, para esto tomé el código ya existente para la ventana Test Drive, lo copié en un nuevo archivo de Python,</w:t>
+      </w:r>
+      <w:r>
+        <w:rPr>
+          <w:rFonts w:ascii="Arial" w:hAnsi="Arial" w:cs="Arial"/>
+          <w:sz w:val="24"/>
+          <w:szCs w:val="24"/>
+        </w:rPr>
+        <w:t xml:space="preserve"> y lo trabajé por fuera del repositorio; esto con el objetivo de </w:t>
+      </w:r>
+      <w:r>
+        <w:rPr>
+          <w:rFonts w:ascii="Arial" w:hAnsi="Arial" w:cs="Arial"/>
+          <w:sz w:val="24"/>
+          <w:szCs w:val="24"/>
+        </w:rPr>
+        <w:t xml:space="preserve">depurar el código obtenido hasta el momento, y mejorar la funcionalidad del archivo. Este nuevo archivo se llamó </w:t>
+      </w:r>
+      <w:proofErr w:type="spellStart"/>
+      <w:r>
+        <w:rPr>
+          <w:rFonts w:ascii="Arial" w:hAnsi="Arial" w:cs="Arial"/>
+          <w:i/>
+          <w:sz w:val="24"/>
+          <w:szCs w:val="24"/>
+        </w:rPr>
+        <w:t>NewGUI</w:t>
+      </w:r>
+      <w:proofErr w:type="spellEnd"/>
+      <w:r>
+        <w:rPr>
+          <w:rFonts w:ascii="Arial" w:hAnsi="Arial" w:cs="Arial"/>
+          <w:sz w:val="24"/>
+          <w:szCs w:val="24"/>
+        </w:rPr>
+        <w:t xml:space="preserve">, básicamente una versión mejorada de la </w:t>
+      </w:r>
+      <w:r>
+        <w:rPr>
+          <w:rFonts w:ascii="Arial" w:hAnsi="Arial" w:cs="Arial"/>
+          <w:sz w:val="24"/>
+          <w:szCs w:val="24"/>
+        </w:rPr>
+        <w:lastRenderedPageBreak/>
+        <w:t xml:space="preserve">interfaz gráfica. </w:t>
+      </w:r>
+      <w:r>
+        <w:rPr>
+          <w:rFonts w:ascii="Arial" w:hAnsi="Arial" w:cs="Arial"/>
+          <w:sz w:val="24"/>
+          <w:szCs w:val="24"/>
+        </w:rPr>
+        <w:t xml:space="preserve">Se avanzó en funciones de movimiento, encendido y apagado de luces para el auto, y estas son completamente operacionales. Respecto a la estética sólo faltan dos aspectos: </w:t>
+      </w:r>
+      <w:r>
+        <w:rPr>
+          <w:rFonts w:ascii="Arial" w:hAnsi="Arial" w:cs="Arial"/>
+          <w:sz w:val="24"/>
+          <w:szCs w:val="24"/>
+        </w:rPr>
+        <w:t>la aparición de las luces traseras y de las ruedas delanteras al virar. Aún no existe un hilo o función que se encargue de operar las luces traseras, pero este se trabajará más adelante.</w:t>
+      </w:r>
+    </w:p>
+    <w:p>
+      <w:pPr>
+        <w:spacing w:line="360" w:lineRule="auto"/>
+        <w:jc w:val="both"/>
+        <w:rPr>
+          <w:rFonts w:ascii="Arial" w:hAnsi="Arial" w:cs="Arial"/>
+          <w:sz w:val="24"/>
+          <w:szCs w:val="24"/>
+        </w:rPr>
+      </w:pPr>
+      <w:r>
+        <w:rPr>
+          <w:rFonts w:ascii="Arial" w:hAnsi="Arial" w:cs="Arial"/>
+          <w:sz w:val="24"/>
+          <w:szCs w:val="24"/>
+        </w:rPr>
+        <w:t xml:space="preserve">También se corrigió un problema con la implementación del parpadeo de las luces direccionales: estas se habían programado para funcionar exclusivamente, por lo </w:t>
+      </w:r>
+      <w:r>
+        <w:rPr>
+          <w:rFonts w:ascii="Arial" w:hAnsi="Arial" w:cs="Arial"/>
+          <w:sz w:val="24"/>
+          <w:szCs w:val="24"/>
+        </w:rPr>
+        <w:t>que,</w:t>
+      </w:r>
+      <w:r>
+        <w:rPr>
+          <w:rFonts w:ascii="Arial" w:hAnsi="Arial" w:cs="Arial"/>
+          <w:sz w:val="24"/>
+          <w:szCs w:val="24"/>
+        </w:rPr>
+        <w:t xml:space="preserve"> si el usuario presionaba la tecla que enciende una luz e inicia el </w:t>
+      </w:r>
+      <w:proofErr w:type="spellStart"/>
+      <w:r>
+        <w:rPr>
+          <w:rFonts w:ascii="Arial" w:hAnsi="Arial" w:cs="Arial"/>
+          <w:sz w:val="24"/>
+          <w:szCs w:val="24"/>
+        </w:rPr>
+        <w:t>loop</w:t>
+      </w:r>
+      <w:proofErr w:type="spellEnd"/>
+      <w:r>
+        <w:rPr>
+          <w:rFonts w:ascii="Arial" w:hAnsi="Arial" w:cs="Arial"/>
+          <w:sz w:val="24"/>
+          <w:szCs w:val="24"/>
+        </w:rPr>
+        <w:t xml:space="preserve"> iterativo de su parpadeo</w:t>
+      </w:r>
+      <w:r>
+        <w:rPr>
+          <w:rFonts w:ascii="Arial" w:hAnsi="Arial" w:cs="Arial"/>
+          <w:sz w:val="24"/>
+          <w:szCs w:val="24"/>
+        </w:rPr>
+        <w:t xml:space="preserve">, y posteriormente encendía la otra luz, la más reciente cancelaba la primera en activarse (con tal de que solo existiera una parpadeando a la vez). Por sugerencia y orientación de Santiago, esto se corrigió para que las luces sean independientes, y no sólo puedan encenderse sin estar moviendo el carro, si no que también puedan activarse simultáneamente. Para esto, decidí que las luces mantendrían el mismo </w:t>
+      </w:r>
+      <w:proofErr w:type="spellStart"/>
+      <w:r>
+        <w:rPr>
+          <w:rFonts w:ascii="Arial" w:hAnsi="Arial" w:cs="Arial"/>
+          <w:sz w:val="24"/>
+          <w:szCs w:val="24"/>
+        </w:rPr>
+        <w:t>binding</w:t>
+      </w:r>
+      <w:proofErr w:type="spellEnd"/>
+      <w:r>
+        <w:rPr>
+          <w:rFonts w:ascii="Arial" w:hAnsi="Arial" w:cs="Arial"/>
+          <w:sz w:val="24"/>
+          <w:szCs w:val="24"/>
+        </w:rPr>
+        <w:t xml:space="preserve"> en el teclado, la Z para encender la izquierda, la C para encender la derecha, y la X</w:t>
+      </w:r>
+      <w:r>
+        <w:rPr>
+          <w:rFonts w:ascii="Arial" w:hAnsi="Arial" w:cs="Arial"/>
+          <w:sz w:val="24"/>
+          <w:szCs w:val="24"/>
+        </w:rPr>
+        <w:t xml:space="preserve"> </w:t>
+      </w:r>
+    </w:p>
+    <w:p>
+      <w:pPr>
+        <w:spacing w:line="360" w:lineRule="auto"/>
+        <w:jc w:val="both"/>
+        <w:rPr>
+          <w:rFonts w:ascii="Arial" w:hAnsi="Arial" w:cs="Arial"/>
+          <w:b/>
+          <w:sz w:val="24"/>
+          <w:szCs w:val="24"/>
+        </w:rPr>
+      </w:pPr>
+      <w:r>
+        <w:rPr>
+          <w:rFonts w:ascii="Arial" w:hAnsi="Arial" w:cs="Arial"/>
+          <w:b/>
+          <w:sz w:val="24"/>
+          <w:szCs w:val="24"/>
+        </w:rPr>
+        <w:t>Viernes, 31/05/2019</w:t>
+      </w:r>
+    </w:p>
+    <w:p>
+      <w:pPr>
+        <w:spacing w:line="360" w:lineRule="auto"/>
+        <w:jc w:val="both"/>
+        <w:rPr>
+          <w:rFonts w:ascii="Arial" w:hAnsi="Arial" w:cs="Arial"/>
+          <w:sz w:val="24"/>
+          <w:szCs w:val="24"/>
+        </w:rPr>
+      </w:pPr>
+      <w:r>
+        <w:rPr>
+          <w:rFonts w:ascii="Arial" w:hAnsi="Arial" w:cs="Arial"/>
+          <w:b/>
+          <w:sz w:val="24"/>
+          <w:szCs w:val="24"/>
+        </w:rPr>
+        <w:t>Administrativa:</w:t>
+      </w:r>
+      <w:r>
+        <w:rPr>
+          <w:rFonts w:ascii="Arial" w:hAnsi="Arial" w:cs="Arial"/>
+          <w:sz w:val="24"/>
+          <w:szCs w:val="24"/>
+        </w:rPr>
+        <w:t xml:space="preserve"> Hoy fue el último día de clases, pude dedicarle más tiempo al trabajo por esta razón. Mi compañero (y los estándares de entrega que definimos anteriormente) requerían que la funcionalidad </w:t>
+      </w:r>
+      <w:proofErr w:type="gramStart"/>
+      <w:r>
+        <w:rPr>
+          <w:rFonts w:ascii="Arial" w:hAnsi="Arial" w:cs="Arial"/>
+          <w:sz w:val="24"/>
+          <w:szCs w:val="24"/>
+        </w:rPr>
+        <w:t>del Test</w:t>
+      </w:r>
+      <w:proofErr w:type="gramEnd"/>
+      <w:r>
+        <w:rPr>
+          <w:rFonts w:ascii="Arial" w:hAnsi="Arial" w:cs="Arial"/>
+          <w:sz w:val="24"/>
+          <w:szCs w:val="24"/>
+        </w:rPr>
+        <w:t xml:space="preserve"> Drive estuviera preparada para hace un par de días, por motivos de atraso aún falta que funcionen completamente.</w:t>
       </w:r>
       <w:bookmarkStart w:id="0" w:name="_GoBack"/>
       <w:bookmarkEnd w:id="0"/>

</xml_diff>